<commit_message>
Actualizado documento de Cache
</commit_message>
<xml_diff>
--- a/D05 - Hackathon/Item 13 - A++/Item 13 - Cache System.docx
+++ b/D05 - Hackathon/Item 13 - A++/Item 13 - Cache System.docx
@@ -110,6 +110,7 @@
           <w:rFonts w:ascii="Helvetica" w:hAnsi="Helvetica"/>
           <w:b/>
           <w:sz w:val="52"/>
+          <w:lang w:val="en-GB"/>
         </w:rPr>
       </w:pPr>
       <w:r>
@@ -117,72 +118,70 @@
           <w:rFonts w:ascii="Helvetica" w:hAnsi="Helvetica"/>
           <w:b/>
           <w:sz w:val="52"/>
-        </w:rPr>
-        <w:t xml:space="preserve">Spring Cache </w:t>
-      </w:r>
-      <w:proofErr w:type="spellStart"/>
-      <w:r>
+          <w:lang w:val="en-GB"/>
+        </w:rPr>
+        <w:t>Spring Cache Memory</w:t>
+      </w:r>
+    </w:p>
+    <w:p>
+      <w:pPr>
+        <w:jc w:val="center"/>
         <w:rPr>
           <w:rFonts w:ascii="Helvetica" w:hAnsi="Helvetica"/>
           <w:b/>
           <w:sz w:val="52"/>
-        </w:rPr>
-        <w:t>Memory</w:t>
+          <w:lang w:val="en-GB"/>
+        </w:rPr>
+      </w:pPr>
+    </w:p>
+    <w:p>
+      <w:pPr>
+        <w:jc w:val="right"/>
+        <w:rPr>
+          <w:rFonts w:ascii="Helvetica" w:hAnsi="Helvetica"/>
+          <w:b/>
+          <w:lang w:val="en-GB"/>
+        </w:rPr>
+      </w:pPr>
+      <w:r>
+        <w:rPr>
+          <w:rFonts w:ascii="Helvetica" w:hAnsi="Helvetica"/>
+          <w:b/>
+          <w:lang w:val="en-GB"/>
+        </w:rPr>
+        <w:t>Design and Testing II</w:t>
+      </w:r>
+    </w:p>
+    <w:p>
+      <w:pPr>
+        <w:jc w:val="right"/>
+        <w:rPr>
+          <w:rFonts w:ascii="Helvetica" w:hAnsi="Helvetica"/>
+          <w:b/>
+        </w:rPr>
+      </w:pPr>
+      <w:proofErr w:type="spellStart"/>
+      <w:r>
+        <w:rPr>
+          <w:rFonts w:ascii="Helvetica" w:hAnsi="Helvetica"/>
+          <w:b/>
+        </w:rPr>
+        <w:t>Group</w:t>
       </w:r>
       <w:proofErr w:type="spellEnd"/>
-    </w:p>
-    <w:p>
-      <w:pPr>
-        <w:jc w:val="center"/>
+      <w:r>
         <w:rPr>
           <w:rFonts w:ascii="Helvetica" w:hAnsi="Helvetica"/>
           <w:b/>
-          <w:sz w:val="52"/>
-        </w:rPr>
-      </w:pPr>
+        </w:rPr>
+        <w:t xml:space="preserve"> 6</w:t>
+      </w:r>
     </w:p>
     <w:p>
       <w:pPr>
         <w:jc w:val="right"/>
         <w:rPr>
           <w:rFonts w:ascii="Helvetica" w:hAnsi="Helvetica"/>
-          <w:b/>
-          <w:lang w:val="en-GB"/>
-        </w:rPr>
-      </w:pPr>
-      <w:r>
-        <w:rPr>
-          <w:rFonts w:ascii="Helvetica" w:hAnsi="Helvetica"/>
-          <w:b/>
-          <w:lang w:val="en-GB"/>
-        </w:rPr>
-        <w:t>Design and Testing II</w:t>
-      </w:r>
-    </w:p>
-    <w:p>
-      <w:pPr>
-        <w:jc w:val="right"/>
-        <w:rPr>
-          <w:rFonts w:ascii="Helvetica" w:hAnsi="Helvetica"/>
-          <w:b/>
-          <w:lang w:val="en-GB"/>
-        </w:rPr>
-      </w:pPr>
-      <w:r>
-        <w:rPr>
-          <w:rFonts w:ascii="Helvetica" w:hAnsi="Helvetica"/>
-          <w:b/>
-          <w:lang w:val="en-GB"/>
-        </w:rPr>
-        <w:t>Group 6</w:t>
-      </w:r>
-    </w:p>
-    <w:p>
-      <w:pPr>
-        <w:jc w:val="right"/>
-        <w:rPr>
-          <w:rFonts w:ascii="Helvetica" w:hAnsi="Helvetica"/>
-          <w:lang w:val="en-GB"/>
         </w:rPr>
       </w:pPr>
     </w:p>
@@ -274,6 +273,13 @@
     </w:p>
     <w:sdt>
       <w:sdtPr>
+        <w:rPr>
+          <w:rFonts w:asciiTheme="minorHAnsi" w:eastAsiaTheme="minorHAnsi" w:hAnsiTheme="minorHAnsi" w:cstheme="minorBidi"/>
+          <w:color w:val="auto"/>
+          <w:sz w:val="22"/>
+          <w:szCs w:val="22"/>
+          <w:lang w:eastAsia="en-US"/>
+        </w:rPr>
         <w:id w:val="-358273534"/>
         <w:docPartObj>
           <w:docPartGallery w:val="Table of Contents"/>
@@ -282,13 +288,8 @@
       </w:sdtPr>
       <w:sdtEndPr>
         <w:rPr>
-          <w:rFonts w:asciiTheme="minorHAnsi" w:eastAsiaTheme="minorHAnsi" w:hAnsiTheme="minorHAnsi" w:cstheme="minorBidi"/>
           <w:b/>
           <w:bCs/>
-          <w:color w:val="auto"/>
-          <w:sz w:val="22"/>
-          <w:szCs w:val="22"/>
-          <w:lang w:eastAsia="en-US"/>
         </w:rPr>
       </w:sdtEndPr>
       <w:sdtContent>
@@ -481,10 +482,6 @@
       </w:pPr>
     </w:p>
     <w:p/>
-    <w:p>
-      <w:bookmarkStart w:id="0" w:name="_GoBack"/>
-      <w:bookmarkEnd w:id="0"/>
-    </w:p>
     <w:p/>
     <w:p/>
     <w:p/>
@@ -508,17 +505,18 @@
     <w:p/>
     <w:p/>
     <w:p/>
+    <w:p/>
     <w:p>
       <w:pPr>
         <w:pStyle w:val="Ttulo1"/>
       </w:pPr>
-      <w:bookmarkStart w:id="1" w:name="_Toc10418846"/>
+      <w:bookmarkStart w:id="0" w:name="_Toc10418846"/>
       <w:proofErr w:type="spellStart"/>
       <w:r>
         <w:lastRenderedPageBreak/>
         <w:t>Foundations</w:t>
       </w:r>
-      <w:bookmarkEnd w:id="1"/>
+      <w:bookmarkEnd w:id="0"/>
       <w:proofErr w:type="spellEnd"/>
     </w:p>
     <w:p/>
@@ -666,21 +664,7 @@
           <w:rFonts w:ascii="Helvetica" w:hAnsi="Helvetica"/>
           <w:lang w:val="en-GB"/>
         </w:rPr>
-        <w:t xml:space="preserve">The second one loads different kind of proclaims. Every time a listing query is done, a call to database is produced. To avoid overflows over the database, this web information system is provided of a little cache that only gets </w:t>
-      </w:r>
-      <w:r>
-        <w:rPr>
-          <w:rFonts w:ascii="Helvetica" w:hAnsi="Helvetica"/>
-          <w:lang w:val="en-GB"/>
-        </w:rPr>
-        <w:t xml:space="preserve">directly </w:t>
-      </w:r>
-      <w:r>
-        <w:rPr>
-          <w:rFonts w:ascii="Helvetica" w:hAnsi="Helvetica"/>
-          <w:lang w:val="en-GB"/>
-        </w:rPr>
-        <w:t xml:space="preserve">modified when a creation or edition is done. </w:t>
+        <w:t xml:space="preserve">The second one loads different kind of proclaims. Every time a listing query is done, a call to database is produced. To avoid overflows over the database, this web information system is provided of a little cache that only gets directly modified when a creation or edition is done. </w:t>
       </w:r>
       <w:proofErr w:type="gramStart"/>
       <w:r>
@@ -893,7 +877,7 @@
           <w:lang w:val="en-GB"/>
         </w:rPr>
       </w:pPr>
-      <w:bookmarkStart w:id="2" w:name="_Toc10418847"/>
+      <w:bookmarkStart w:id="1" w:name="_Toc10418847"/>
       <w:r>
         <w:rPr>
           <w:lang w:val="en-GB"/>
@@ -901,7 +885,7 @@
         <w:lastRenderedPageBreak/>
         <w:t>Configuration</w:t>
       </w:r>
-      <w:bookmarkEnd w:id="2"/>
+      <w:bookmarkEnd w:id="1"/>
     </w:p>
     <w:p>
       <w:pPr>
@@ -1208,21 +1192,285 @@
           <w:rFonts w:ascii="Helvetica" w:hAnsi="Helvetica"/>
           <w:lang w:val="en-GB"/>
         </w:rPr>
-        <w:t xml:space="preserve">Second, there are two </w:t>
-      </w:r>
-      <w:r>
-        <w:rPr>
-          <w:rFonts w:ascii="Helvetica" w:hAnsi="Helvetica"/>
-          <w:lang w:val="en-GB"/>
-        </w:rPr>
-        <w:t xml:space="preserve">necessary </w:t>
-      </w:r>
-      <w:r>
-        <w:rPr>
-          <w:rFonts w:ascii="Helvetica" w:hAnsi="Helvetica"/>
-          <w:lang w:val="en-GB"/>
-        </w:rPr>
-        <w:t>configuration files we must put:</w:t>
+        <w:t xml:space="preserve">And these </w:t>
+      </w:r>
+      <w:bookmarkStart w:id="2" w:name="_GoBack"/>
+      <w:bookmarkEnd w:id="2"/>
+      <w:r>
+        <w:rPr>
+          <w:rFonts w:ascii="Helvetica" w:hAnsi="Helvetica"/>
+          <w:lang w:val="en-GB"/>
+        </w:rPr>
+        <w:t>lines of code in our data.xml:</w:t>
+      </w:r>
+    </w:p>
+    <w:p>
+      <w:pPr>
+        <w:shd w:val="clear" w:color="auto" w:fill="FFFFFF"/>
+        <w:spacing w:after="0" w:line="240" w:lineRule="atLeast"/>
+        <w:jc w:val="center"/>
+        <w:rPr>
+          <w:rFonts w:ascii="Monaco" w:eastAsia="Times New Roman" w:hAnsi="Monaco" w:cs="Times New Roman"/>
+          <w:color w:val="222222"/>
+          <w:sz w:val="18"/>
+          <w:szCs w:val="18"/>
+          <w:lang w:val="en-GB" w:eastAsia="es-ES"/>
+        </w:rPr>
+      </w:pPr>
+      <w:r>
+        <w:rPr>
+          <w:rFonts w:ascii="Monaco" w:eastAsia="Times New Roman" w:hAnsi="Monaco" w:cs="Times New Roman"/>
+          <w:color w:val="0000FF"/>
+          <w:sz w:val="18"/>
+          <w:szCs w:val="18"/>
+          <w:lang w:val="en-GB" w:eastAsia="es-ES"/>
+        </w:rPr>
+        <w:t>&lt;</w:t>
+      </w:r>
+      <w:r>
+        <w:rPr>
+          <w:rFonts w:ascii="Monaco" w:eastAsia="Times New Roman" w:hAnsi="Monaco" w:cs="Times New Roman"/>
+          <w:color w:val="800000"/>
+          <w:sz w:val="18"/>
+          <w:szCs w:val="18"/>
+          <w:lang w:val="en-GB" w:eastAsia="es-ES"/>
+        </w:rPr>
+        <w:t>bean</w:t>
+      </w:r>
+      <w:r>
+        <w:rPr>
+          <w:rFonts w:ascii="Monaco" w:eastAsia="Times New Roman" w:hAnsi="Monaco" w:cs="Times New Roman"/>
+          <w:color w:val="222222"/>
+          <w:sz w:val="18"/>
+          <w:szCs w:val="18"/>
+          <w:lang w:val="en-GB" w:eastAsia="es-ES"/>
+        </w:rPr>
+        <w:t xml:space="preserve"> </w:t>
+      </w:r>
+      <w:r>
+        <w:rPr>
+          <w:rFonts w:ascii="Monaco" w:eastAsia="Times New Roman" w:hAnsi="Monaco" w:cs="Times New Roman"/>
+          <w:color w:val="FF0000"/>
+          <w:sz w:val="18"/>
+          <w:szCs w:val="18"/>
+          <w:lang w:val="en-GB" w:eastAsia="es-ES"/>
+        </w:rPr>
+        <w:t>id</w:t>
+      </w:r>
+      <w:r>
+        <w:rPr>
+          <w:rFonts w:ascii="Monaco" w:eastAsia="Times New Roman" w:hAnsi="Monaco" w:cs="Times New Roman"/>
+          <w:color w:val="222222"/>
+          <w:sz w:val="18"/>
+          <w:szCs w:val="18"/>
+          <w:lang w:val="en-GB" w:eastAsia="es-ES"/>
+        </w:rPr>
+        <w:t>=</w:t>
+      </w:r>
+      <w:r>
+        <w:rPr>
+          <w:rFonts w:ascii="Monaco" w:eastAsia="Times New Roman" w:hAnsi="Monaco" w:cs="Times New Roman"/>
+          <w:color w:val="0000FF"/>
+          <w:sz w:val="18"/>
+          <w:szCs w:val="18"/>
+          <w:lang w:val="en-GB" w:eastAsia="es-ES"/>
+        </w:rPr>
+        <w:t>"</w:t>
+      </w:r>
+      <w:proofErr w:type="spellStart"/>
+      <w:r>
+        <w:rPr>
+          <w:rFonts w:ascii="Monaco" w:eastAsia="Times New Roman" w:hAnsi="Monaco" w:cs="Times New Roman"/>
+          <w:color w:val="0000FF"/>
+          <w:sz w:val="18"/>
+          <w:szCs w:val="18"/>
+          <w:lang w:val="en-GB" w:eastAsia="es-ES"/>
+        </w:rPr>
+        <w:t>cacheManager</w:t>
+      </w:r>
+      <w:proofErr w:type="spellEnd"/>
+      <w:r>
+        <w:rPr>
+          <w:rFonts w:ascii="Monaco" w:eastAsia="Times New Roman" w:hAnsi="Monaco" w:cs="Times New Roman"/>
+          <w:color w:val="0000FF"/>
+          <w:sz w:val="18"/>
+          <w:szCs w:val="18"/>
+          <w:lang w:val="en-GB" w:eastAsia="es-ES"/>
+        </w:rPr>
+        <w:t>"</w:t>
+      </w:r>
+      <w:r>
+        <w:rPr>
+          <w:rFonts w:ascii="Monaco" w:eastAsia="Times New Roman" w:hAnsi="Monaco" w:cs="Times New Roman"/>
+          <w:color w:val="222222"/>
+          <w:sz w:val="18"/>
+          <w:szCs w:val="18"/>
+          <w:lang w:val="en-GB" w:eastAsia="es-ES"/>
+        </w:rPr>
+        <w:t xml:space="preserve"> </w:t>
+      </w:r>
+      <w:r>
+        <w:rPr>
+          <w:rFonts w:ascii="Monaco" w:eastAsia="Times New Roman" w:hAnsi="Monaco" w:cs="Times New Roman"/>
+          <w:color w:val="FF0000"/>
+          <w:sz w:val="18"/>
+          <w:szCs w:val="18"/>
+          <w:lang w:val="en-GB" w:eastAsia="es-ES"/>
+        </w:rPr>
+        <w:t>class</w:t>
+      </w:r>
+      <w:r>
+        <w:rPr>
+          <w:rFonts w:ascii="Monaco" w:eastAsia="Times New Roman" w:hAnsi="Monaco" w:cs="Times New Roman"/>
+          <w:color w:val="222222"/>
+          <w:sz w:val="18"/>
+          <w:szCs w:val="18"/>
+          <w:lang w:val="en-GB" w:eastAsia="es-ES"/>
+        </w:rPr>
+        <w:t>=</w:t>
+      </w:r>
+      <w:r>
+        <w:rPr>
+          <w:rFonts w:ascii="Monaco" w:eastAsia="Times New Roman" w:hAnsi="Monaco" w:cs="Times New Roman"/>
+          <w:color w:val="0000FF"/>
+          <w:sz w:val="18"/>
+          <w:szCs w:val="18"/>
+          <w:lang w:val="en-GB" w:eastAsia="es-ES"/>
+        </w:rPr>
+        <w:t>"</w:t>
+      </w:r>
+      <w:proofErr w:type="spellStart"/>
+      <w:proofErr w:type="gramStart"/>
+      <w:r>
+        <w:rPr>
+          <w:rFonts w:ascii="Monaco" w:eastAsia="Times New Roman" w:hAnsi="Monaco" w:cs="Times New Roman"/>
+          <w:color w:val="0000FF"/>
+          <w:sz w:val="18"/>
+          <w:szCs w:val="18"/>
+          <w:lang w:val="en-GB" w:eastAsia="es-ES"/>
+        </w:rPr>
+        <w:t>org.springframework</w:t>
+      </w:r>
+      <w:proofErr w:type="gramEnd"/>
+      <w:r>
+        <w:rPr>
+          <w:rFonts w:ascii="Monaco" w:eastAsia="Times New Roman" w:hAnsi="Monaco" w:cs="Times New Roman"/>
+          <w:color w:val="0000FF"/>
+          <w:sz w:val="18"/>
+          <w:szCs w:val="18"/>
+          <w:lang w:val="en-GB" w:eastAsia="es-ES"/>
+        </w:rPr>
+        <w:t>.cache.ehcache.EhCacheCacheManager</w:t>
+      </w:r>
+      <w:proofErr w:type="spellEnd"/>
+      <w:r>
+        <w:rPr>
+          <w:rFonts w:ascii="Monaco" w:eastAsia="Times New Roman" w:hAnsi="Monaco" w:cs="Times New Roman"/>
+          <w:color w:val="0000FF"/>
+          <w:sz w:val="18"/>
+          <w:szCs w:val="18"/>
+          <w:lang w:val="en-GB" w:eastAsia="es-ES"/>
+        </w:rPr>
+        <w:t>"</w:t>
+      </w:r>
+    </w:p>
+    <w:p>
+      <w:pPr>
+        <w:shd w:val="clear" w:color="auto" w:fill="FFFFFF"/>
+        <w:spacing w:after="0" w:line="240" w:lineRule="atLeast"/>
+        <w:jc w:val="center"/>
+        <w:rPr>
+          <w:rFonts w:ascii="Monaco" w:eastAsia="Times New Roman" w:hAnsi="Monaco" w:cs="Times New Roman"/>
+          <w:color w:val="222222"/>
+          <w:sz w:val="18"/>
+          <w:szCs w:val="18"/>
+          <w:lang w:eastAsia="es-ES"/>
+        </w:rPr>
+      </w:pPr>
+      <w:proofErr w:type="gramStart"/>
+      <w:r>
+        <w:rPr>
+          <w:rFonts w:ascii="Monaco" w:eastAsia="Times New Roman" w:hAnsi="Monaco" w:cs="Times New Roman"/>
+          <w:color w:val="FF0000"/>
+          <w:sz w:val="18"/>
+          <w:szCs w:val="18"/>
+          <w:lang w:eastAsia="es-ES"/>
+        </w:rPr>
+        <w:t>p:cacheManager</w:t>
+      </w:r>
+      <w:proofErr w:type="gramEnd"/>
+      <w:r>
+        <w:rPr>
+          <w:rFonts w:ascii="Monaco" w:eastAsia="Times New Roman" w:hAnsi="Monaco" w:cs="Times New Roman"/>
+          <w:color w:val="FF0000"/>
+          <w:sz w:val="18"/>
+          <w:szCs w:val="18"/>
+          <w:lang w:eastAsia="es-ES"/>
+        </w:rPr>
+        <w:t>-ref</w:t>
+      </w:r>
+      <w:r>
+        <w:rPr>
+          <w:rFonts w:ascii="Monaco" w:eastAsia="Times New Roman" w:hAnsi="Monaco" w:cs="Times New Roman"/>
+          <w:color w:val="222222"/>
+          <w:sz w:val="18"/>
+          <w:szCs w:val="18"/>
+          <w:lang w:eastAsia="es-ES"/>
+        </w:rPr>
+        <w:t>=</w:t>
+      </w:r>
+      <w:r>
+        <w:rPr>
+          <w:rFonts w:ascii="Monaco" w:eastAsia="Times New Roman" w:hAnsi="Monaco" w:cs="Times New Roman"/>
+          <w:color w:val="0000FF"/>
+          <w:sz w:val="18"/>
+          <w:szCs w:val="18"/>
+          <w:lang w:eastAsia="es-ES"/>
+        </w:rPr>
+        <w:t>"ehcache"</w:t>
+      </w:r>
+      <w:r>
+        <w:rPr>
+          <w:rFonts w:ascii="Monaco" w:eastAsia="Times New Roman" w:hAnsi="Monaco" w:cs="Times New Roman"/>
+          <w:color w:val="800000"/>
+          <w:sz w:val="18"/>
+          <w:szCs w:val="18"/>
+          <w:lang w:eastAsia="es-ES"/>
+        </w:rPr>
+        <w:t>/</w:t>
+      </w:r>
+      <w:r>
+        <w:rPr>
+          <w:rFonts w:ascii="Monaco" w:eastAsia="Times New Roman" w:hAnsi="Monaco" w:cs="Times New Roman"/>
+          <w:color w:val="0000FF"/>
+          <w:sz w:val="18"/>
+          <w:szCs w:val="18"/>
+          <w:lang w:eastAsia="es-ES"/>
+        </w:rPr>
+        <w:t>&gt;</w:t>
+      </w:r>
+    </w:p>
+    <w:p>
+      <w:pPr>
+        <w:rPr>
+          <w:rFonts w:ascii="Helvetica" w:hAnsi="Helvetica"/>
+          <w:lang w:val="en-GB"/>
+        </w:rPr>
+      </w:pPr>
+    </w:p>
+    <w:p>
+      <w:pPr>
+        <w:rPr>
+          <w:rFonts w:ascii="Helvetica" w:hAnsi="Helvetica"/>
+          <w:lang w:val="en-GB"/>
+        </w:rPr>
+      </w:pPr>
+      <w:r>
+        <w:rPr>
+          <w:rFonts w:ascii="Helvetica" w:hAnsi="Helvetica"/>
+          <w:lang w:val="en-GB"/>
+        </w:rPr>
+        <w:t>Second, there are two necessary configuration files we must put:</w:t>
       </w:r>
     </w:p>
     <w:p>
@@ -1899,23 +2147,7 @@
                 <w:sz w:val="14"/>
                 <w:lang w:val="en-GB"/>
               </w:rPr>
-              <w:t>="LRU"/&gt;</w:t>
-            </w:r>
-            <w:r>
-              <w:rPr>
-                <w:rFonts w:ascii="Helvetica" w:hAnsi="Helvetica"/>
-                <w:sz w:val="14"/>
-                <w:lang w:val="en-GB"/>
-              </w:rPr>
-              <w:t xml:space="preserve"> </w:t>
-            </w:r>
-            <w:r>
-              <w:rPr>
-                <w:rFonts w:ascii="Helvetica" w:hAnsi="Helvetica"/>
-                <w:sz w:val="14"/>
-                <w:lang w:val="en-GB"/>
-              </w:rPr>
-              <w:t>&lt;/</w:t>
+              <w:t>="LRU"/&gt; &lt;/</w:t>
             </w:r>
             <w:proofErr w:type="spellStart"/>
             <w:r>
@@ -2285,7 +2517,16 @@
                 <w:sz w:val="20"/>
                 <w:lang w:val="en-GB"/>
               </w:rPr>
-              <w:t>The name of the cache. This will be used later in the service (of the entity we are working with) by the annotations. This will let the objects to get saved into the correct cache memory.</w:t>
+              <w:t xml:space="preserve">The name of the cache. This will be used later in the service (of the entity we are working with) by the annotations. This will </w:t>
+            </w:r>
+            <w:r>
+              <w:rPr>
+                <w:rFonts w:ascii="Helvetica" w:hAnsi="Helvetica"/>
+                <w:sz w:val="20"/>
+                <w:lang w:val="en-GB"/>
+              </w:rPr>
+              <w:lastRenderedPageBreak/>
+              <w:t>let the objects to get saved into the correct cache memory.</w:t>
             </w:r>
           </w:p>
         </w:tc>
@@ -2311,6 +2552,7 @@
                 <w:sz w:val="20"/>
                 <w:lang w:val="en-GB"/>
               </w:rPr>
+              <w:lastRenderedPageBreak/>
               <w:t>maxElementsInMemory</w:t>
             </w:r>
             <w:proofErr w:type="spellEnd"/>
@@ -2409,7 +2651,6 @@
                 <w:sz w:val="20"/>
                 <w:lang w:val="en-GB"/>
               </w:rPr>
-              <w:lastRenderedPageBreak/>
               <w:t>overflowToDisk</w:t>
             </w:r>
             <w:proofErr w:type="spellEnd"/>
@@ -2452,23 +2693,7 @@
                 <w:sz w:val="20"/>
                 <w:lang w:val="en-GB"/>
               </w:rPr>
-              <w:t xml:space="preserve"> in, all its data will automatically </w:t>
-            </w:r>
-            <w:r>
-              <w:rPr>
-                <w:rFonts w:ascii="Helvetica" w:hAnsi="Helvetica"/>
-                <w:sz w:val="20"/>
-                <w:lang w:val="en-GB"/>
-              </w:rPr>
-              <w:t>put</w:t>
-            </w:r>
-            <w:r>
-              <w:rPr>
-                <w:rFonts w:ascii="Helvetica" w:hAnsi="Helvetica"/>
-                <w:sz w:val="20"/>
-                <w:lang w:val="en-GB"/>
-              </w:rPr>
-              <w:t xml:space="preserve"> into the hard drive disk.</w:t>
+              <w:t xml:space="preserve"> in, all its data will automatically put into the hard drive disk.</w:t>
             </w:r>
           </w:p>
         </w:tc>
@@ -3086,7 +3311,15 @@
           <w:rFonts w:ascii="Helvetica" w:hAnsi="Helvetica"/>
           <w:lang w:val="en-GB"/>
         </w:rPr>
-        <w:t>, is the param “key”. This param always looks for the id of the object that the save method receives. If it is found, this will get the modified. If not, the object is directly created.</w:t>
+        <w:t xml:space="preserve">, is the param “key”. This param always looks </w:t>
+      </w:r>
+      <w:r>
+        <w:rPr>
+          <w:rFonts w:ascii="Helvetica" w:hAnsi="Helvetica"/>
+          <w:lang w:val="en-GB"/>
+        </w:rPr>
+        <w:lastRenderedPageBreak/>
+        <w:t>for the id of the object that the save method receives. If it is found, this will get the modified. If not, the object is directly created.</w:t>
       </w:r>
     </w:p>
     <w:sectPr>
@@ -4394,7 +4627,7 @@
 </file>
 
 <file path=customXml/itemProps1.xml><?xml version="1.0" encoding="utf-8"?>
-<ds:datastoreItem xmlns:ds="http://schemas.openxmlformats.org/officeDocument/2006/customXml" ds:itemID="{DA138067-9599-41EE-AE24-9207A766FC2D}">
+<ds:datastoreItem xmlns:ds="http://schemas.openxmlformats.org/officeDocument/2006/customXml" ds:itemID="{91154802-30CA-4CA3-AD29-96289A594E64}">
   <ds:schemaRefs>
     <ds:schemaRef ds:uri="http://schemas.openxmlformats.org/officeDocument/2006/bibliography"/>
   </ds:schemaRefs>

</xml_diff>